<commit_message>
Tercer analisis del problema
</commit_message>
<xml_diff>
--- a/Análisis del problema.docx
+++ b/Análisis del problema.docx
@@ -33,7 +33,7 @@
           <wp:inline distB="114300" distT="114300" distL="114300" distR="114300">
             <wp:extent cx="5731200" cy="5181600"/>
             <wp:effectExtent b="0" l="0" r="0" t="0"/>
-            <wp:docPr id="2" name="image1.jpg"/>
+            <wp:docPr id="3" name="image1.jpg"/>
             <a:graphic>
               <a:graphicData uri="http://schemas.openxmlformats.org/drawingml/2006/picture">
                 <pic:pic>
@@ -152,12 +152,12 @@
           <wp:inline distB="114300" distT="114300" distL="114300" distR="114300">
             <wp:extent cx="5731200" cy="6324600"/>
             <wp:effectExtent b="-296699" l="296700" r="296700" t="-296699"/>
-            <wp:docPr id="1" name="image2.jpg"/>
+            <wp:docPr id="1" name="image3.jpg"/>
             <a:graphic>
               <a:graphicData uri="http://schemas.openxmlformats.org/drawingml/2006/picture">
                 <pic:pic>
                   <pic:nvPicPr>
-                    <pic:cNvPr id="0" name="image2.jpg"/>
+                    <pic:cNvPr id="0" name="image3.jpg"/>
                     <pic:cNvPicPr preferRelativeResize="0"/>
                   </pic:nvPicPr>
                   <pic:blipFill>
@@ -171,6 +171,115 @@
                     <a:xfrm rot="16200000">
                       <a:off x="0" y="0"/>
                       <a:ext cx="5731200" cy="6324600"/>
+                    </a:xfrm>
+                    <a:prstGeom prst="rect"/>
+                    <a:ln/>
+                  </pic:spPr>
+                </pic:pic>
+              </a:graphicData>
+            </a:graphic>
+          </wp:inline>
+        </w:drawing>
+      </w:r>
+      <w:r>
+        <w:rPr>
+          <w:rtl w:val="0"/>
+        </w:rPr>
+      </w:r>
+    </w:p>
+    <w:p>
+      <w:pPr>
+        <w:jc w:val="center"/>
+        <w:rPr>
+          <w:rFonts w:ascii="Impact" w:cs="Impact" w:eastAsia="Impact" w:hAnsi="Impact"/>
+          <w:color w:val="ff0000"/>
+          <w:sz w:val="40"/>
+          <w:szCs w:val="40"/>
+        </w:rPr>
+      </w:pPr>
+      <w:r>
+        <w:rPr>
+          <w:rtl w:val="0"/>
+        </w:rPr>
+      </w:r>
+    </w:p>
+    <w:p>
+      <w:pPr>
+        <w:jc w:val="center"/>
+        <w:rPr>
+          <w:rFonts w:ascii="Impact" w:cs="Impact" w:eastAsia="Impact" w:hAnsi="Impact"/>
+          <w:color w:val="ff0000"/>
+          <w:sz w:val="40"/>
+          <w:szCs w:val="40"/>
+        </w:rPr>
+      </w:pPr>
+      <w:r>
+        <w:rPr>
+          <w:rFonts w:ascii="Impact" w:cs="Impact" w:eastAsia="Impact" w:hAnsi="Impact"/>
+          <w:color w:val="ff0000"/>
+          <w:sz w:val="40"/>
+          <w:szCs w:val="40"/>
+          <w:rtl w:val="0"/>
+        </w:rPr>
+        <w:t xml:space="preserve">Análisis del problema 3:</w:t>
+      </w:r>
+    </w:p>
+    <w:p>
+      <w:pPr>
+        <w:jc w:val="center"/>
+        <w:rPr>
+          <w:rFonts w:ascii="Impact" w:cs="Impact" w:eastAsia="Impact" w:hAnsi="Impact"/>
+          <w:color w:val="ff0000"/>
+          <w:sz w:val="40"/>
+          <w:szCs w:val="40"/>
+        </w:rPr>
+      </w:pPr>
+      <w:r>
+        <w:rPr>
+          <w:rtl w:val="0"/>
+        </w:rPr>
+      </w:r>
+    </w:p>
+    <w:p>
+      <w:pPr>
+        <w:jc w:val="center"/>
+        <w:rPr>
+          <w:rFonts w:ascii="Impact" w:cs="Impact" w:eastAsia="Impact" w:hAnsi="Impact"/>
+          <w:color w:val="ff0000"/>
+          <w:sz w:val="40"/>
+          <w:szCs w:val="40"/>
+        </w:rPr>
+      </w:pPr>
+      <w:r>
+        <w:rPr>
+          <w:rFonts w:ascii="Impact" w:cs="Impact" w:eastAsia="Impact" w:hAnsi="Impact"/>
+          <w:color w:val="ff0000"/>
+          <w:sz w:val="40"/>
+          <w:szCs w:val="40"/>
+        </w:rPr>
+        <w:drawing>
+          <wp:inline distB="114300" distT="114300" distL="114300" distR="114300">
+            <wp:extent cx="5731200" cy="7899400"/>
+            <wp:effectExtent b="0" l="0" r="0" t="0"/>
+            <wp:docPr id="2" name="image2.jpg"/>
+            <a:graphic>
+              <a:graphicData uri="http://schemas.openxmlformats.org/drawingml/2006/picture">
+                <pic:pic>
+                  <pic:nvPicPr>
+                    <pic:cNvPr id="0" name="image2.jpg"/>
+                    <pic:cNvPicPr preferRelativeResize="0"/>
+                  </pic:nvPicPr>
+                  <pic:blipFill>
+                    <a:blip r:embed="rId8"/>
+                    <a:srcRect b="0" l="0" r="0" t="0"/>
+                    <a:stretch>
+                      <a:fillRect/>
+                    </a:stretch>
+                  </pic:blipFill>
+                  <pic:spPr>
+                    <a:xfrm>
+                      <a:off x="0" y="0"/>
+                      <a:ext cx="5731200" cy="7899400"/>
                     </a:xfrm>
                     <a:prstGeom prst="rect"/>
                     <a:ln/>

</xml_diff>

<commit_message>
Cuarto analisis del problema
</commit_message>
<xml_diff>
--- a/Análisis del problema.docx
+++ b/Análisis del problema.docx
@@ -33,12 +33,12 @@
           <wp:inline distB="114300" distT="114300" distL="114300" distR="114300">
             <wp:extent cx="5731200" cy="5181600"/>
             <wp:effectExtent b="0" l="0" r="0" t="0"/>
-            <wp:docPr id="3" name="image1.jpg"/>
+            <wp:docPr id="3" name="image2.jpg"/>
             <a:graphic>
               <a:graphicData uri="http://schemas.openxmlformats.org/drawingml/2006/picture">
                 <pic:pic>
                   <pic:nvPicPr>
-                    <pic:cNvPr id="0" name="image1.jpg"/>
+                    <pic:cNvPr id="0" name="image2.jpg"/>
                     <pic:cNvPicPr preferRelativeResize="0"/>
                   </pic:nvPicPr>
                   <pic:blipFill>
@@ -261,12 +261,12 @@
           <wp:inline distB="114300" distT="114300" distL="114300" distR="114300">
             <wp:extent cx="5731200" cy="7899400"/>
             <wp:effectExtent b="0" l="0" r="0" t="0"/>
-            <wp:docPr id="2" name="image2.jpg"/>
+            <wp:docPr id="2" name="image1.jpg"/>
             <a:graphic>
               <a:graphicData uri="http://schemas.openxmlformats.org/drawingml/2006/picture">
                 <pic:pic>
                   <pic:nvPicPr>
-                    <pic:cNvPr id="0" name="image2.jpg"/>
+                    <pic:cNvPr id="0" name="image1.jpg"/>
                     <pic:cNvPicPr preferRelativeResize="0"/>
                   </pic:nvPicPr>
                   <pic:blipFill>
@@ -280,6 +280,147 @@
                     <a:xfrm>
                       <a:off x="0" y="0"/>
                       <a:ext cx="5731200" cy="7899400"/>
+                    </a:xfrm>
+                    <a:prstGeom prst="rect"/>
+                    <a:ln/>
+                  </pic:spPr>
+                </pic:pic>
+              </a:graphicData>
+            </a:graphic>
+          </wp:inline>
+        </w:drawing>
+      </w:r>
+      <w:r>
+        <w:rPr>
+          <w:rtl w:val="0"/>
+        </w:rPr>
+      </w:r>
+    </w:p>
+    <w:p>
+      <w:pPr>
+        <w:jc w:val="center"/>
+        <w:rPr>
+          <w:rFonts w:ascii="Impact" w:cs="Impact" w:eastAsia="Impact" w:hAnsi="Impact"/>
+          <w:color w:val="ff0000"/>
+          <w:sz w:val="40"/>
+          <w:szCs w:val="40"/>
+        </w:rPr>
+      </w:pPr>
+      <w:r>
+        <w:rPr>
+          <w:rtl w:val="0"/>
+        </w:rPr>
+      </w:r>
+    </w:p>
+    <w:p>
+      <w:pPr>
+        <w:jc w:val="center"/>
+        <w:rPr>
+          <w:rFonts w:ascii="Impact" w:cs="Impact" w:eastAsia="Impact" w:hAnsi="Impact"/>
+          <w:color w:val="ff0000"/>
+          <w:sz w:val="40"/>
+          <w:szCs w:val="40"/>
+        </w:rPr>
+      </w:pPr>
+      <w:r>
+        <w:rPr>
+          <w:rtl w:val="0"/>
+        </w:rPr>
+      </w:r>
+    </w:p>
+    <w:p>
+      <w:pPr>
+        <w:jc w:val="center"/>
+        <w:rPr>
+          <w:rFonts w:ascii="Impact" w:cs="Impact" w:eastAsia="Impact" w:hAnsi="Impact"/>
+          <w:color w:val="ff0000"/>
+          <w:sz w:val="40"/>
+          <w:szCs w:val="40"/>
+        </w:rPr>
+      </w:pPr>
+      <w:r>
+        <w:rPr>
+          <w:rtl w:val="0"/>
+        </w:rPr>
+      </w:r>
+    </w:p>
+    <w:p>
+      <w:pPr>
+        <w:jc w:val="center"/>
+        <w:rPr>
+          <w:rFonts w:ascii="Impact" w:cs="Impact" w:eastAsia="Impact" w:hAnsi="Impact"/>
+          <w:color w:val="ff0000"/>
+          <w:sz w:val="40"/>
+          <w:szCs w:val="40"/>
+        </w:rPr>
+      </w:pPr>
+      <w:r>
+        <w:rPr>
+          <w:rFonts w:ascii="Impact" w:cs="Impact" w:eastAsia="Impact" w:hAnsi="Impact"/>
+          <w:color w:val="ff0000"/>
+          <w:sz w:val="40"/>
+          <w:szCs w:val="40"/>
+          <w:rtl w:val="0"/>
+        </w:rPr>
+        <w:t xml:space="preserve">Análisis del problema 4:</w:t>
+      </w:r>
+    </w:p>
+    <w:p>
+      <w:pPr>
+        <w:jc w:val="center"/>
+        <w:rPr>
+          <w:rFonts w:ascii="Impact" w:cs="Impact" w:eastAsia="Impact" w:hAnsi="Impact"/>
+          <w:color w:val="ff0000"/>
+          <w:sz w:val="40"/>
+          <w:szCs w:val="40"/>
+        </w:rPr>
+      </w:pPr>
+      <w:r>
+        <w:rPr>
+          <w:rtl w:val="0"/>
+        </w:rPr>
+      </w:r>
+    </w:p>
+    <w:p>
+      <w:pPr>
+        <w:jc w:val="center"/>
+        <w:rPr>
+          <w:rFonts w:ascii="Impact" w:cs="Impact" w:eastAsia="Impact" w:hAnsi="Impact"/>
+          <w:color w:val="ff0000"/>
+          <w:sz w:val="40"/>
+          <w:szCs w:val="40"/>
+        </w:rPr>
+      </w:pPr>
+      <w:r>
+        <w:rPr>
+          <w:rFonts w:ascii="Impact" w:cs="Impact" w:eastAsia="Impact" w:hAnsi="Impact"/>
+          <w:color w:val="ff0000"/>
+          <w:sz w:val="40"/>
+          <w:szCs w:val="40"/>
+        </w:rPr>
+        <w:drawing>
+          <wp:inline distB="114300" distT="114300" distL="114300" distR="114300">
+            <wp:extent cx="5731200" cy="8115300"/>
+            <wp:effectExtent b="0" l="0" r="0" t="0"/>
+            <wp:docPr id="4" name="image4.jpg"/>
+            <a:graphic>
+              <a:graphicData uri="http://schemas.openxmlformats.org/drawingml/2006/picture">
+                <pic:pic>
+                  <pic:nvPicPr>
+                    <pic:cNvPr id="0" name="image4.jpg"/>
+                    <pic:cNvPicPr preferRelativeResize="0"/>
+                  </pic:nvPicPr>
+                  <pic:blipFill>
+                    <a:blip r:embed="rId9"/>
+                    <a:srcRect b="0" l="0" r="0" t="0"/>
+                    <a:stretch>
+                      <a:fillRect/>
+                    </a:stretch>
+                  </pic:blipFill>
+                  <pic:spPr>
+                    <a:xfrm>
+                      <a:off x="0" y="0"/>
+                      <a:ext cx="5731200" cy="8115300"/>
                     </a:xfrm>
                     <a:prstGeom prst="rect"/>
                     <a:ln/>

</xml_diff>

<commit_message>
Quinto analisis del problema
</commit_message>
<xml_diff>
--- a/Análisis del problema.docx
+++ b/Análisis del problema.docx
@@ -421,6 +421,99 @@
                     <a:xfrm>
                       <a:off x="0" y="0"/>
                       <a:ext cx="5731200" cy="8115300"/>
+                    </a:xfrm>
+                    <a:prstGeom prst="rect"/>
+                    <a:ln/>
+                  </pic:spPr>
+                </pic:pic>
+              </a:graphicData>
+            </a:graphic>
+          </wp:inline>
+        </w:drawing>
+      </w:r>
+      <w:r>
+        <w:rPr>
+          <w:rtl w:val="0"/>
+        </w:rPr>
+      </w:r>
+    </w:p>
+    <w:p>
+      <w:pPr>
+        <w:jc w:val="center"/>
+        <w:rPr>
+          <w:rFonts w:ascii="Impact" w:cs="Impact" w:eastAsia="Impact" w:hAnsi="Impact"/>
+          <w:color w:val="ff0000"/>
+          <w:sz w:val="40"/>
+          <w:szCs w:val="40"/>
+        </w:rPr>
+      </w:pPr>
+      <w:r>
+        <w:rPr>
+          <w:rFonts w:ascii="Impact" w:cs="Impact" w:eastAsia="Impact" w:hAnsi="Impact"/>
+          <w:color w:val="ff0000"/>
+          <w:sz w:val="40"/>
+          <w:szCs w:val="40"/>
+          <w:rtl w:val="0"/>
+        </w:rPr>
+        <w:t xml:space="preserve">Análisis del problema 5:</w:t>
+      </w:r>
+    </w:p>
+    <w:p>
+      <w:pPr>
+        <w:jc w:val="center"/>
+        <w:rPr>
+          <w:rFonts w:ascii="Impact" w:cs="Impact" w:eastAsia="Impact" w:hAnsi="Impact"/>
+          <w:color w:val="ff0000"/>
+          <w:sz w:val="40"/>
+          <w:szCs w:val="40"/>
+        </w:rPr>
+      </w:pPr>
+      <w:r>
+        <w:rPr>
+          <w:rtl w:val="0"/>
+        </w:rPr>
+      </w:r>
+    </w:p>
+    <w:p>
+      <w:pPr>
+        <w:jc w:val="center"/>
+        <w:rPr>
+          <w:rFonts w:ascii="Impact" w:cs="Impact" w:eastAsia="Impact" w:hAnsi="Impact"/>
+          <w:color w:val="ff0000"/>
+          <w:sz w:val="40"/>
+          <w:szCs w:val="40"/>
+        </w:rPr>
+      </w:pPr>
+      <w:r>
+        <w:rPr>
+          <w:rFonts w:ascii="Impact" w:cs="Impact" w:eastAsia="Impact" w:hAnsi="Impact"/>
+          <w:color w:val="ff0000"/>
+          <w:sz w:val="40"/>
+          <w:szCs w:val="40"/>
+        </w:rPr>
+        <w:drawing>
+          <wp:inline distB="114300" distT="114300" distL="114300" distR="114300">
+            <wp:extent cx="5731200" cy="6616700"/>
+            <wp:effectExtent b="0" l="0" r="0" t="0"/>
+            <wp:docPr id="5" name="image5.jpg"/>
+            <a:graphic>
+              <a:graphicData uri="http://schemas.openxmlformats.org/drawingml/2006/picture">
+                <pic:pic>
+                  <pic:nvPicPr>
+                    <pic:cNvPr id="0" name="image5.jpg"/>
+                    <pic:cNvPicPr preferRelativeResize="0"/>
+                  </pic:nvPicPr>
+                  <pic:blipFill>
+                    <a:blip r:embed="rId10"/>
+                    <a:srcRect b="0" l="0" r="0" t="0"/>
+                    <a:stretch>
+                      <a:fillRect/>
+                    </a:stretch>
+                  </pic:blipFill>
+                  <pic:spPr>
+                    <a:xfrm>
+                      <a:off x="0" y="0"/>
+                      <a:ext cx="5731200" cy="6616700"/>
                     </a:xfrm>
                     <a:prstGeom prst="rect"/>
                     <a:ln/>

</xml_diff>

<commit_message>
Sexto analisis del problema.
</commit_message>
<xml_diff>
--- a/Análisis del problema.docx
+++ b/Análisis del problema.docx
@@ -402,12 +402,12 @@
           <wp:inline distB="114300" distT="114300" distL="114300" distR="114300">
             <wp:extent cx="5731200" cy="8115300"/>
             <wp:effectExtent b="0" l="0" r="0" t="0"/>
-            <wp:docPr id="4" name="image4.jpg"/>
+            <wp:docPr id="5" name="image5.jpg"/>
             <a:graphic>
               <a:graphicData uri="http://schemas.openxmlformats.org/drawingml/2006/picture">
                 <pic:pic>
                   <pic:nvPicPr>
-                    <pic:cNvPr id="0" name="image4.jpg"/>
+                    <pic:cNvPr id="0" name="image5.jpg"/>
                     <pic:cNvPicPr preferRelativeResize="0"/>
                   </pic:nvPicPr>
                   <pic:blipFill>
@@ -495,12 +495,12 @@
           <wp:inline distB="114300" distT="114300" distL="114300" distR="114300">
             <wp:extent cx="5731200" cy="6616700"/>
             <wp:effectExtent b="0" l="0" r="0" t="0"/>
-            <wp:docPr id="5" name="image5.jpg"/>
+            <wp:docPr id="6" name="image4.jpg"/>
             <a:graphic>
               <a:graphicData uri="http://schemas.openxmlformats.org/drawingml/2006/picture">
                 <pic:pic>
                   <pic:nvPicPr>
-                    <pic:cNvPr id="0" name="image5.jpg"/>
+                    <pic:cNvPr id="0" name="image4.jpg"/>
                     <pic:cNvPicPr preferRelativeResize="0"/>
                   </pic:nvPicPr>
                   <pic:blipFill>
@@ -514,6 +514,99 @@
                     <a:xfrm>
                       <a:off x="0" y="0"/>
                       <a:ext cx="5731200" cy="6616700"/>
+                    </a:xfrm>
+                    <a:prstGeom prst="rect"/>
+                    <a:ln/>
+                  </pic:spPr>
+                </pic:pic>
+              </a:graphicData>
+            </a:graphic>
+          </wp:inline>
+        </w:drawing>
+      </w:r>
+      <w:r>
+        <w:rPr>
+          <w:rtl w:val="0"/>
+        </w:rPr>
+      </w:r>
+    </w:p>
+    <w:p>
+      <w:pPr>
+        <w:jc w:val="center"/>
+        <w:rPr>
+          <w:rFonts w:ascii="Impact" w:cs="Impact" w:eastAsia="Impact" w:hAnsi="Impact"/>
+          <w:color w:val="ff0000"/>
+          <w:sz w:val="40"/>
+          <w:szCs w:val="40"/>
+        </w:rPr>
+      </w:pPr>
+      <w:r>
+        <w:rPr>
+          <w:rFonts w:ascii="Impact" w:cs="Impact" w:eastAsia="Impact" w:hAnsi="Impact"/>
+          <w:color w:val="ff0000"/>
+          <w:sz w:val="40"/>
+          <w:szCs w:val="40"/>
+          <w:rtl w:val="0"/>
+        </w:rPr>
+        <w:t xml:space="preserve">Análisis del problema 6:</w:t>
+      </w:r>
+    </w:p>
+    <w:p>
+      <w:pPr>
+        <w:jc w:val="center"/>
+        <w:rPr>
+          <w:rFonts w:ascii="Impact" w:cs="Impact" w:eastAsia="Impact" w:hAnsi="Impact"/>
+          <w:color w:val="ff0000"/>
+          <w:sz w:val="40"/>
+          <w:szCs w:val="40"/>
+        </w:rPr>
+      </w:pPr>
+      <w:r>
+        <w:rPr>
+          <w:rtl w:val="0"/>
+        </w:rPr>
+      </w:r>
+    </w:p>
+    <w:p>
+      <w:pPr>
+        <w:jc w:val="center"/>
+        <w:rPr>
+          <w:rFonts w:ascii="Impact" w:cs="Impact" w:eastAsia="Impact" w:hAnsi="Impact"/>
+          <w:color w:val="ff0000"/>
+          <w:sz w:val="40"/>
+          <w:szCs w:val="40"/>
+        </w:rPr>
+      </w:pPr>
+      <w:r>
+        <w:rPr>
+          <w:rFonts w:ascii="Impact" w:cs="Impact" w:eastAsia="Impact" w:hAnsi="Impact"/>
+          <w:color w:val="ff0000"/>
+          <w:sz w:val="40"/>
+          <w:szCs w:val="40"/>
+        </w:rPr>
+        <w:drawing>
+          <wp:inline distB="114300" distT="114300" distL="114300" distR="114300">
+            <wp:extent cx="5731200" cy="7772400"/>
+            <wp:effectExtent b="0" l="0" r="0" t="0"/>
+            <wp:docPr id="4" name="image6.jpg"/>
+            <a:graphic>
+              <a:graphicData uri="http://schemas.openxmlformats.org/drawingml/2006/picture">
+                <pic:pic>
+                  <pic:nvPicPr>
+                    <pic:cNvPr id="0" name="image6.jpg"/>
+                    <pic:cNvPicPr preferRelativeResize="0"/>
+                  </pic:nvPicPr>
+                  <pic:blipFill>
+                    <a:blip r:embed="rId11"/>
+                    <a:srcRect b="0" l="0" r="0" t="0"/>
+                    <a:stretch>
+                      <a:fillRect/>
+                    </a:stretch>
+                  </pic:blipFill>
+                  <pic:spPr>
+                    <a:xfrm>
+                      <a:off x="0" y="0"/>
+                      <a:ext cx="5731200" cy="7772400"/>
                     </a:xfrm>
                     <a:prstGeom prst="rect"/>
                     <a:ln/>

</xml_diff>